<commit_message>
Uploading a version of the Debye shield with the floating wall
</commit_message>
<xml_diff>
--- a/examples/2021_12_31/Sheath_Test_Case.docx
+++ b/examples/2021_12_31/Sheath_Test_Case.docx
@@ -1,31 +1,41 @@
 
 <file path=word/document.xml><?xml version="1.0" encoding="utf-8"?>
-<w:document xmlns:wpc="http://schemas.microsoft.com/office/word/2010/wordprocessingCanvas" xmlns:cx="http://schemas.microsoft.com/office/drawing/2014/chartex" xmlns:cx1="http://schemas.microsoft.com/office/drawing/2015/9/8/chartex" xmlns:cx2="http://schemas.microsoft.com/office/drawing/2015/10/21/chartex" xmlns:cx3="http://schemas.microsoft.com/office/drawing/2016/5/9/chartex" xmlns:cx4="http://schemas.microsoft.com/office/drawing/2016/5/10/chartex" xmlns:cx5="http://schemas.microsoft.com/office/drawing/2016/5/11/chartex" xmlns:cx6="http://schemas.microsoft.com/office/drawing/2016/5/12/chartex" xmlns:cx7="http://schemas.microsoft.com/office/drawing/2016/5/13/chartex" xmlns:cx8="http://schemas.microsoft.com/office/drawing/2016/5/14/chartex" xmlns:mc="http://schemas.openxmlformats.org/markup-compatibility/2006" xmlns:aink="http://schemas.microsoft.com/office/drawing/2016/ink" xmlns:am3d="http://schemas.microsoft.com/office/drawing/2017/model3d" xmlns:o="urn:schemas-microsoft-com:office:office" xmlns:r="http://schemas.openxmlformats.org/officeDocument/2006/relationships" xmlns:m="http://schemas.openxmlformats.org/officeDocument/2006/math" xmlns:v="urn:schemas-microsoft-com:vml" xmlns:wp14="http://schemas.microsoft.com/office/word/2010/wordprocessingDrawing" xmlns:wp="http://schemas.openxmlformats.org/drawingml/2006/wordprocessingDrawing" xmlns:w10="urn:schemas-microsoft-com:office:word" xmlns:w="http://schemas.openxmlformats.org/wordprocessingml/2006/main" xmlns:w14="http://schemas.microsoft.com/office/word/2010/wordml" xmlns:w15="http://schemas.microsoft.com/office/word/2012/wordml" xmlns:w16cex="http://schemas.microsoft.com/office/word/2018/wordml/cex" xmlns:w16cid="http://schemas.microsoft.com/office/word/2016/wordml/cid" xmlns:w16="http://schemas.microsoft.com/office/word/2018/wordml" xmlns:w16sdtdh="http://schemas.microsoft.com/office/word/2020/wordml/sdtdatahash" xmlns:w16se="http://schemas.microsoft.com/office/word/2015/wordml/symex" xmlns:wpg="http://schemas.microsoft.com/office/word/2010/wordprocessingGroup" xmlns:wpi="http://schemas.microsoft.com/office/word/2010/wordprocessingInk" xmlns:wne="http://schemas.microsoft.com/office/word/2006/wordml" xmlns:wps="http://schemas.microsoft.com/office/word/2010/wordprocessingShape" mc:Ignorable="w14 w15 w16se w16cid w16 w16cex w16sdtdh wp14">
+<w:document xmlns:o="urn:schemas-microsoft-com:office:office" xmlns:r="http://schemas.openxmlformats.org/officeDocument/2006/relationships" xmlns:v="urn:schemas-microsoft-com:vml" xmlns:w="http://schemas.openxmlformats.org/wordprocessingml/2006/main" xmlns:w10="urn:schemas-microsoft-com:office:word" xmlns:wp="http://schemas.openxmlformats.org/drawingml/2006/wordprocessingDrawing" xmlns:wps="http://schemas.microsoft.com/office/word/2010/wordprocessingShape" xmlns:wpg="http://schemas.microsoft.com/office/word/2010/wordprocessingGroup" xmlns:mc="http://schemas.openxmlformats.org/markup-compatibility/2006" xmlns:wp14="http://schemas.microsoft.com/office/word/2010/wordprocessingDrawing" xmlns:w14="http://schemas.microsoft.com/office/word/2010/wordml" mc:Ignorable="w14 wp14">
   <w:body>
     <w:p>
       <w:pPr>
+        <w:pStyle w:val="Normal"/>
+        <w:rPr/>
+      </w:pPr>
+      <w:r>
         <w:rPr>
           <w:b/>
           <w:bCs/>
         </w:rPr>
-      </w:pPr>
-      <w:r>
-        <w:rPr>
+        <w:t>Sheath applied voltage:</w:t>
+      </w:r>
+    </w:p>
+    <w:p>
+      <w:pPr>
+        <w:pStyle w:val="Normal"/>
+        <w:rPr>
+          <w:b/>
           <w:b/>
           <w:bCs/>
         </w:rPr>
-        <w:t>Sheath applied voltage:</w:t>
-      </w:r>
-    </w:p>
-    <w:p>
-      <w:pPr>
+      </w:pPr>
+      <w:r>
         <w:rPr>
           <w:b/>
           <w:bCs/>
         </w:rPr>
-      </w:pPr>
-    </w:p>
-    <w:p>
+      </w:r>
+    </w:p>
+    <w:p>
+      <w:pPr>
+        <w:pStyle w:val="Normal"/>
+        <w:rPr/>
+      </w:pPr>
       <w:r>
         <w:rPr>
           <w:b/>
@@ -34,12 +44,15 @@
         <w:t xml:space="preserve">General Test Case Description: </w:t>
       </w:r>
       <w:r>
+        <w:rPr/>
         <w:t>A collisionless plasma is immersed next to an infinite conductive wall. The wall is negatively charged with respect to the bulk of the plasma. This repels the electrons from reaching the wall. Ions are attracted to the wall and populate the region in front of the wall, which negates the potential drop of the bulk with respect to the wall.  A small section of the wall and in front of the wall is simulated.</w:t>
       </w:r>
     </w:p>
     <w:p>
       <w:pPr>
-        <w:rPr>
+        <w:pStyle w:val="Normal"/>
+        <w:rPr>
+          <w:b/>
           <w:b/>
           <w:bCs/>
         </w:rPr>
@@ -60,7 +73,7 @@
           <w:numId w:val="2"/>
         </w:numPr>
         <w:rPr>
-          <w:rFonts w:eastAsiaTheme="minorEastAsia"/>
+          <w:rFonts w:eastAsia="" w:eastAsiaTheme="minorEastAsia"/>
         </w:rPr>
       </w:pPr>
       <w:r>
@@ -71,19 +84,12 @@
         <w:t>Geometry: 6</w:t>
       </w:r>
       <w:r>
-        <w:t>0*5*5 [</w:t>
-      </w:r>
-      <w:proofErr w:type="spellStart"/>
-      <w:r>
-        <w:t>λ_D</w:t>
-      </w:r>
-      <w:proofErr w:type="spellEnd"/>
-      <w:r>
-        <w:t>] (Debye’s lengths = 3.08e-4 [m]) cube</w:t>
-      </w:r>
-      <w:r>
-        <w:rPr>
-          <w:rFonts w:ascii="Calibri" w:eastAsia="Calibri" w:hAnsi="Calibri" w:cs="Calibri"/>
+        <w:rPr/>
+        <w:t>0*5*5 [λ_D] (Debye’s lengths = 3.08e-4 [m]) cube</w:t>
+      </w:r>
+      <w:r>
+        <w:rPr>
+          <w:rFonts w:eastAsia="Calibri" w:cs="Calibri"/>
         </w:rPr>
         <w:t>.</w:t>
       </w:r>
@@ -96,7 +102,7 @@
           <w:numId w:val="2"/>
         </w:numPr>
         <w:rPr>
-          <w:rFonts w:eastAsiaTheme="minorEastAsia"/>
+          <w:rFonts w:eastAsia="" w:eastAsiaTheme="minorEastAsia"/>
         </w:rPr>
       </w:pPr>
       <w:r>
@@ -115,36 +121,25 @@
           <w:numId w:val="2"/>
         </w:numPr>
         <w:rPr>
-          <w:rFonts w:eastAsiaTheme="minorEastAsia"/>
-        </w:rPr>
-      </w:pPr>
-      <w:r>
-        <w:rPr>
-          <w:rFonts w:ascii="Calibri" w:eastAsia="Calibri" w:hAnsi="Calibri" w:cs="Calibri"/>
+          <w:rFonts w:eastAsia="" w:eastAsiaTheme="minorEastAsia"/>
+        </w:rPr>
+      </w:pPr>
+      <w:r>
+        <w:rPr>
+          <w:rFonts w:eastAsia="Calibri" w:cs="Calibri"/>
         </w:rPr>
         <w:t>Electron inflow</w:t>
       </w:r>
       <w:r>
-        <w:t xml:space="preserve"> at x = 60 </w:t>
-      </w:r>
-      <w:r>
-        <w:t>[</w:t>
-      </w:r>
-      <w:proofErr w:type="spellStart"/>
-      <w:r>
-        <w:t>λ_D</w:t>
-      </w:r>
-      <w:proofErr w:type="spellEnd"/>
-      <w:r>
-        <w:t>]</w:t>
-      </w:r>
-      <w:r>
-        <w:rPr>
-          <w:rFonts w:ascii="Calibri" w:eastAsia="Calibri" w:hAnsi="Calibri" w:cs="Calibri"/>
+        <w:rPr/>
+        <w:t xml:space="preserve"> at x = 60 [λ_D]</w:t>
+      </w:r>
+      <w:r>
+        <w:rPr>
+          <w:rFonts w:eastAsia="Calibri" w:cs="Calibri"/>
         </w:rPr>
         <w:t xml:space="preserve">: </w:t>
       </w:r>
-      <w:proofErr w:type="spellStart"/>
       <w:r>
         <w:rPr>
           <w:i/>
@@ -152,24 +147,25 @@
         </w:rPr>
         <w:t>nd</w:t>
       </w:r>
-      <w:proofErr w:type="spellEnd"/>
-      <w:r>
+      <w:r>
+        <w:rPr/>
         <w:t xml:space="preserve"> = 1e14 [m</w:t>
       </w:r>
       <w:r>
         <w:rPr>
-          <w:rFonts w:eastAsiaTheme="minorEastAsia"/>
+          <w:rFonts w:eastAsia="" w:eastAsiaTheme="minorEastAsia"/>
           <w:vertAlign w:val="superscript"/>
         </w:rPr>
         <w:t xml:space="preserve"> -3</w:t>
       </w:r>
       <w:r>
         <w:rPr>
-          <w:rFonts w:eastAsiaTheme="minorEastAsia"/>
+          <w:rFonts w:eastAsia="" w:eastAsiaTheme="minorEastAsia"/>
         </w:rPr>
         <w:t>]</w:t>
       </w:r>
       <w:r>
+        <w:rPr/>
         <w:t xml:space="preserve">; </w:t>
       </w:r>
       <w:r>
@@ -180,15 +176,9 @@
         <w:t>T</w:t>
       </w:r>
       <w:r>
-        <w:t xml:space="preserve"> = </w:t>
-      </w:r>
-      <w:r>
-        <w:t>116</w:t>
-      </w:r>
-      <w:r>
-        <w:t xml:space="preserve">000 [K]; </w:t>
-      </w:r>
-      <w:proofErr w:type="spellStart"/>
+        <w:rPr/>
+        <w:t xml:space="preserve"> = 116000 [K]; </w:t>
+      </w:r>
       <w:r>
         <w:rPr>
           <w:i/>
@@ -196,8 +186,8 @@
         </w:rPr>
         <w:t>v_drift</w:t>
       </w:r>
-      <w:proofErr w:type="spellEnd"/>
-      <w:r>
+      <w:r>
+        <w:rPr/>
         <w:t xml:space="preserve"> = 0.</w:t>
       </w:r>
     </w:p>
@@ -208,28 +198,12 @@
           <w:ilvl w:val="1"/>
           <w:numId w:val="2"/>
         </w:numPr>
-        <w:rPr>
-          <w:rFonts w:eastAsiaTheme="minorEastAsia"/>
-        </w:rPr>
-      </w:pPr>
-      <w:r>
-        <w:t xml:space="preserve">Ion inflow at x = 60 </w:t>
-      </w:r>
-      <w:r>
-        <w:t>[</w:t>
-      </w:r>
-      <w:proofErr w:type="spellStart"/>
-      <w:r>
-        <w:t>λ_D</w:t>
-      </w:r>
-      <w:proofErr w:type="spellEnd"/>
-      <w:r>
-        <w:t>]</w:t>
-      </w:r>
-      <w:r>
-        <w:t xml:space="preserve">: 1H+; </w:t>
-      </w:r>
-      <w:proofErr w:type="spellStart"/>
+        <w:rPr/>
+      </w:pPr>
+      <w:r>
+        <w:rPr/>
+        <w:t xml:space="preserve">Ion inflow at x = 60 [λ_D]: 1H+; </w:t>
+      </w:r>
       <w:r>
         <w:rPr>
           <w:i/>
@@ -237,24 +211,25 @@
         </w:rPr>
         <w:t>nd</w:t>
       </w:r>
-      <w:proofErr w:type="spellEnd"/>
-      <w:r>
+      <w:r>
+        <w:rPr/>
         <w:t xml:space="preserve"> = 1e14 [m</w:t>
       </w:r>
       <w:r>
         <w:rPr>
-          <w:rFonts w:eastAsiaTheme="minorEastAsia"/>
+          <w:rFonts w:eastAsia="" w:eastAsiaTheme="minorEastAsia"/>
           <w:vertAlign w:val="superscript"/>
         </w:rPr>
         <w:t xml:space="preserve"> -3</w:t>
       </w:r>
       <w:r>
         <w:rPr>
-          <w:rFonts w:eastAsiaTheme="minorEastAsia"/>
+          <w:rFonts w:eastAsia="" w:eastAsiaTheme="minorEastAsia"/>
         </w:rPr>
         <w:t>]</w:t>
       </w:r>
       <w:r>
+        <w:rPr/>
         <w:t xml:space="preserve">; </w:t>
       </w:r>
       <w:r>
@@ -265,9 +240,9 @@
         <w:t>T</w:t>
       </w:r>
       <w:r>
+        <w:rPr/>
         <w:t xml:space="preserve"> = 200 [K]; </w:t>
       </w:r>
-      <w:proofErr w:type="spellStart"/>
       <w:r>
         <w:rPr>
           <w:i/>
@@ -275,8 +250,8 @@
         </w:rPr>
         <w:t>v_drift</w:t>
       </w:r>
-      <w:proofErr w:type="spellEnd"/>
-      <w:r>
+      <w:r>
+        <w:rPr/>
         <w:t xml:space="preserve"> = Bohm velocity = -</w:t>
       </w:r>
       <w:r>
@@ -284,35 +259,17 @@
           <w:i/>
           <w:iCs/>
         </w:rPr>
-        <w:t>√</w:t>
-      </w:r>
-      <w:proofErr w:type="spellStart"/>
-      <w:r>
-        <w:rPr>
-          <w:i/>
-          <w:iCs/>
-        </w:rPr>
-        <w:t>k_b</w:t>
-      </w:r>
-      <w:proofErr w:type="spellEnd"/>
-      <w:r>
-        <w:rPr>
-          <w:i/>
-          <w:iCs/>
-        </w:rPr>
-        <w:t>*T/</w:t>
-      </w:r>
-      <w:proofErr w:type="spellStart"/>
-      <w:r>
-        <w:rPr>
-          <w:i/>
-          <w:iCs/>
-        </w:rPr>
-        <w:t>m_p</w:t>
-      </w:r>
-      <w:proofErr w:type="spellEnd"/>
-      <w:r>
-        <w:t xml:space="preserve"> = -4063.1 [m/s].</w:t>
+        <w:t>√k_b*T/m_p</w:t>
+      </w:r>
+      <w:r>
+        <w:rPr/>
+        <w:t xml:space="preserve"> = -4063.1 [m/s].-</w:t>
+      </w:r>
+      <w:r>
+        <w:rPr>
+          <w:rFonts w:eastAsia="" w:eastAsiaTheme="minorEastAsia"/>
+        </w:rPr>
+        <w:t>30936.4m/s.</w:t>
       </w:r>
     </w:p>
     <w:p>
@@ -323,12 +280,12 @@
           <w:numId w:val="2"/>
         </w:numPr>
         <w:rPr>
-          <w:rFonts w:eastAsiaTheme="minorEastAsia"/>
-        </w:rPr>
-      </w:pPr>
-      <w:r>
-        <w:rPr>
-          <w:rFonts w:eastAsiaTheme="minorEastAsia"/>
+          <w:rFonts w:eastAsia="" w:eastAsiaTheme="minorEastAsia"/>
+        </w:rPr>
+      </w:pPr>
+      <w:r>
+        <w:rPr>
+          <w:rFonts w:eastAsia="" w:eastAsiaTheme="minorEastAsia"/>
           <w:b/>
           <w:bCs/>
         </w:rPr>
@@ -336,7 +293,7 @@
       </w:r>
       <w:r>
         <w:rPr>
-          <w:rFonts w:eastAsiaTheme="minorEastAsia"/>
+          <w:rFonts w:eastAsia="" w:eastAsiaTheme="minorEastAsia"/>
         </w:rPr>
         <w:t>None.</w:t>
       </w:r>
@@ -349,12 +306,12 @@
           <w:numId w:val="2"/>
         </w:numPr>
         <w:rPr>
-          <w:rFonts w:eastAsiaTheme="minorEastAsia"/>
-        </w:rPr>
-      </w:pPr>
-      <w:r>
-        <w:rPr>
-          <w:rFonts w:eastAsiaTheme="minorEastAsia"/>
+          <w:rFonts w:eastAsia="" w:eastAsiaTheme="minorEastAsia"/>
+        </w:rPr>
+      </w:pPr>
+      <w:r>
+        <w:rPr>
+          <w:rFonts w:eastAsia="" w:eastAsiaTheme="minorEastAsia"/>
           <w:b/>
           <w:bCs/>
         </w:rPr>
@@ -362,7 +319,7 @@
       </w:r>
       <w:r>
         <w:rPr>
-          <w:rFonts w:eastAsiaTheme="minorEastAsia"/>
+          <w:rFonts w:eastAsia="" w:eastAsiaTheme="minorEastAsia"/>
         </w:rPr>
         <w:t xml:space="preserve"> None.</w:t>
       </w:r>
@@ -375,12 +332,12 @@
           <w:numId w:val="2"/>
         </w:numPr>
         <w:rPr>
-          <w:rFonts w:eastAsiaTheme="minorEastAsia"/>
-        </w:rPr>
-      </w:pPr>
-      <w:r>
-        <w:rPr>
-          <w:rFonts w:eastAsiaTheme="minorEastAsia"/>
+          <w:rFonts w:eastAsia="" w:eastAsiaTheme="minorEastAsia"/>
+        </w:rPr>
+      </w:pPr>
+      <w:r>
+        <w:rPr>
+          <w:rFonts w:eastAsia="" w:eastAsiaTheme="minorEastAsia"/>
           <w:b/>
           <w:bCs/>
         </w:rPr>
@@ -395,12 +352,12 @@
           <w:numId w:val="2"/>
         </w:numPr>
         <w:rPr>
-          <w:rFonts w:eastAsiaTheme="minorEastAsia"/>
-        </w:rPr>
-      </w:pPr>
-      <w:r>
-        <w:rPr>
-          <w:rFonts w:eastAsiaTheme="minorEastAsia"/>
+          <w:rFonts w:eastAsia="" w:eastAsiaTheme="minorEastAsia"/>
+        </w:rPr>
+      </w:pPr>
+      <w:r>
+        <w:rPr>
+          <w:rFonts w:eastAsia="" w:eastAsiaTheme="minorEastAsia"/>
         </w:rPr>
         <w:t>Wall x = 0.0: neutralization and electron absorption.</w:t>
       </w:r>
@@ -413,28 +370,18 @@
           <w:numId w:val="2"/>
         </w:numPr>
         <w:rPr>
-          <w:rFonts w:eastAsiaTheme="minorEastAsia"/>
-        </w:rPr>
-      </w:pPr>
-      <w:r>
-        <w:rPr>
-          <w:rFonts w:eastAsiaTheme="minorEastAsia"/>
+          <w:rFonts w:eastAsia="" w:eastAsiaTheme="minorEastAsia"/>
+        </w:rPr>
+      </w:pPr>
+      <w:r>
+        <w:rPr>
+          <w:rFonts w:eastAsia="" w:eastAsiaTheme="minorEastAsia"/>
         </w:rPr>
         <w:t>Wall x = 60</w:t>
       </w:r>
       <w:r>
-        <w:t xml:space="preserve"> </w:t>
-      </w:r>
-      <w:r>
-        <w:t>[</w:t>
-      </w:r>
-      <w:proofErr w:type="spellStart"/>
-      <w:r>
-        <w:t>λ_D</w:t>
-      </w:r>
-      <w:proofErr w:type="spellEnd"/>
-      <w:r>
-        <w:t>]: outflow.</w:t>
+        <w:rPr/>
+        <w:t xml:space="preserve"> [λ_D]: outflow.</w:t>
       </w:r>
     </w:p>
     <w:p>
@@ -444,6 +391,7 @@
           <w:ilvl w:val="0"/>
           <w:numId w:val="2"/>
         </w:numPr>
+        <w:rPr/>
       </w:pPr>
       <w:r>
         <w:rPr>
@@ -461,12 +409,12 @@
           <w:numId w:val="2"/>
         </w:numPr>
         <w:rPr>
-          <w:rFonts w:eastAsiaTheme="minorEastAsia"/>
-        </w:rPr>
-      </w:pPr>
-      <w:r>
-        <w:rPr>
-          <w:rFonts w:eastAsiaTheme="minorEastAsia"/>
+          <w:rFonts w:eastAsia="" w:eastAsiaTheme="minorEastAsia"/>
+        </w:rPr>
+      </w:pPr>
+      <w:r>
+        <w:rPr>
+          <w:rFonts w:eastAsia="" w:eastAsiaTheme="minorEastAsia"/>
         </w:rPr>
         <w:t>Wall at x = 0: Dirichlet (-20 [V] potential).</w:t>
       </w:r>
@@ -479,23 +427,22 @@
           <w:numId w:val="2"/>
         </w:numPr>
         <w:rPr>
-          <w:rFonts w:eastAsiaTheme="minorEastAsia"/>
-        </w:rPr>
-      </w:pPr>
-      <w:r>
-        <w:rPr>
-          <w:rFonts w:eastAsiaTheme="minorEastAsia"/>
+          <w:rFonts w:eastAsia="" w:eastAsiaTheme="minorEastAsia"/>
+        </w:rPr>
+      </w:pPr>
+      <w:r>
+        <w:rPr>
+          <w:rFonts w:eastAsia="" w:eastAsiaTheme="minorEastAsia"/>
         </w:rPr>
         <w:t>Wall at x = 60 [</w:t>
       </w:r>
-      <w:proofErr w:type="spellStart"/>
-      <w:r>
+      <w:r>
+        <w:rPr/>
         <w:t>λ_D</w:t>
       </w:r>
-      <w:proofErr w:type="spellEnd"/>
-      <w:r>
-        <w:rPr>
-          <w:rFonts w:eastAsiaTheme="minorEastAsia"/>
+      <w:r>
+        <w:rPr>
+          <w:rFonts w:eastAsia="" w:eastAsiaTheme="minorEastAsia"/>
         </w:rPr>
         <w:t>]: Dirichlet (0 [V] potential).</w:t>
       </w:r>
@@ -508,15 +455,16 @@
           <w:numId w:val="2"/>
         </w:numPr>
         <w:rPr>
-          <w:rFonts w:eastAsiaTheme="minorEastAsia"/>
-        </w:rPr>
-      </w:pPr>
-      <w:r>
+          <w:rFonts w:eastAsia="" w:eastAsiaTheme="minorEastAsia"/>
+        </w:rPr>
+      </w:pPr>
+      <w:r>
+        <w:rPr/>
         <w:t>Other side walls: Neumann (0 [V/m] gradient on potential)</w:t>
       </w:r>
       <w:r>
         <w:rPr>
-          <w:rFonts w:ascii="Calibri" w:eastAsia="Calibri" w:hAnsi="Calibri" w:cs="Calibri"/>
+          <w:rFonts w:eastAsia="Calibri" w:cs="Calibri"/>
         </w:rPr>
         <w:t>.</w:t>
       </w:r>
@@ -529,36 +477,17 @@
           <w:numId w:val="1"/>
         </w:numPr>
         <w:rPr>
-          <w:rFonts w:eastAsiaTheme="minorEastAsia"/>
-        </w:rPr>
-      </w:pPr>
-      <w:r>
-        <w:rPr>
-          <w:rFonts w:eastAsiaTheme="minorEastAsia"/>
+          <w:rFonts w:eastAsia="" w:eastAsiaTheme="minorEastAsia"/>
+        </w:rPr>
+      </w:pPr>
+      <w:r>
+        <w:rPr>
+          <w:rFonts w:eastAsia="" w:eastAsiaTheme="minorEastAsia"/>
           <w:b/>
           <w:bCs/>
         </w:rPr>
-        <w:t xml:space="preserve">Time </w:t>
-      </w:r>
-      <w:proofErr w:type="spellStart"/>
-      <w:r>
-        <w:rPr>
-          <w:rFonts w:eastAsiaTheme="minorEastAsia"/>
-          <w:b/>
-          <w:bCs/>
-        </w:rPr>
-        <w:t>discr</w:t>
-      </w:r>
-      <w:proofErr w:type="spellEnd"/>
-      <w:r>
-        <w:rPr>
-          <w:rFonts w:eastAsiaTheme="minorEastAsia"/>
-          <w:b/>
-          <w:bCs/>
-        </w:rPr>
-        <w:t xml:space="preserve">.: </w:t>
-      </w:r>
-      <w:proofErr w:type="spellStart"/>
+        <w:t xml:space="preserve">Time discr.: </w:t>
+      </w:r>
       <w:r>
         <w:rPr>
           <w:i/>
@@ -566,13 +495,13 @@
         </w:rPr>
         <w:t>Δt</w:t>
       </w:r>
-      <w:proofErr w:type="spellEnd"/>
-      <w:r>
+      <w:r>
+        <w:rPr/>
         <w:t xml:space="preserve"> = 8.86e-11 [s]; </w:t>
       </w:r>
       <w:r>
         <w:rPr>
-          <w:rFonts w:ascii="Calibri" w:eastAsia="Calibri" w:hAnsi="Calibri" w:cs="Calibri"/>
+          <w:rFonts w:eastAsia="Calibri" w:cs="Calibri"/>
         </w:rPr>
         <w:t>Iterations: 70000.</w:t>
       </w:r>
@@ -585,12 +514,12 @@
           <w:numId w:val="1"/>
         </w:numPr>
         <w:rPr>
-          <w:rFonts w:eastAsiaTheme="minorEastAsia"/>
-        </w:rPr>
-      </w:pPr>
-      <w:r>
-        <w:rPr>
-          <w:rFonts w:ascii="Calibri" w:eastAsia="Calibri" w:hAnsi="Calibri" w:cs="Calibri"/>
+          <w:rFonts w:eastAsia="" w:eastAsiaTheme="minorEastAsia"/>
+        </w:rPr>
+      </w:pPr>
+      <w:r>
+        <w:rPr>
+          <w:rFonts w:eastAsia="Calibri" w:cs="Calibri"/>
           <w:b/>
           <w:bCs/>
         </w:rPr>
@@ -598,7 +527,7 @@
       </w:r>
       <w:r>
         <w:rPr>
-          <w:rFonts w:ascii="Calibri" w:eastAsia="Calibri" w:hAnsi="Calibri" w:cs="Calibri"/>
+          <w:rFonts w:eastAsia="Calibri" w:cs="Calibri"/>
         </w:rPr>
         <w:t xml:space="preserve"> </w:t>
       </w:r>
@@ -611,7 +540,7 @@
           <w:numId w:val="2"/>
         </w:numPr>
         <w:rPr>
-          <w:rFonts w:eastAsiaTheme="minorEastAsia"/>
+          <w:rFonts w:eastAsia="" w:eastAsiaTheme="minorEastAsia"/>
         </w:rPr>
       </w:pPr>
       <w:r>
@@ -623,27 +552,13 @@
       </w:r>
       <w:r>
         <w:rPr>
-          <w:rFonts w:ascii="Calibri" w:eastAsia="Calibri" w:hAnsi="Calibri" w:cs="Calibri"/>
-        </w:rPr>
-        <w:t xml:space="preserve">equally spaced in the </w:t>
-      </w:r>
-      <w:proofErr w:type="spellStart"/>
-      <w:r>
-        <w:rPr>
-          <w:rFonts w:ascii="Calibri" w:eastAsia="Calibri" w:hAnsi="Calibri" w:cs="Calibri"/>
-        </w:rPr>
-        <w:t>xy</w:t>
-      </w:r>
-      <w:proofErr w:type="spellEnd"/>
-      <w:r>
-        <w:rPr>
-          <w:rFonts w:ascii="Calibri" w:eastAsia="Calibri" w:hAnsi="Calibri" w:cs="Calibri"/>
-        </w:rPr>
-        <w:t xml:space="preserve">-plane at </w:t>
-      </w:r>
-      <w:r>
-        <w:rPr>
-          <w:rFonts w:ascii="Calibri" w:eastAsia="Calibri" w:hAnsi="Calibri" w:cs="Calibri"/>
+          <w:rFonts w:eastAsia="Calibri" w:cs="Calibri"/>
+        </w:rPr>
+        <w:t xml:space="preserve">equally spaced in the xy-plane at </w:t>
+      </w:r>
+      <w:r>
+        <w:rPr>
+          <w:rFonts w:eastAsia="Calibri" w:cs="Calibri"/>
           <w:i/>
           <w:iCs/>
         </w:rPr>
@@ -651,14 +566,16 @@
       </w:r>
       <w:r>
         <w:rPr>
-          <w:rFonts w:ascii="Calibri" w:eastAsia="Calibri" w:hAnsi="Calibri" w:cs="Calibri"/>
+          <w:rFonts w:eastAsia="Calibri" w:cs="Calibri"/>
         </w:rPr>
         <w:t>= 0.</w:t>
       </w:r>
     </w:p>
     <w:p>
       <w:pPr>
-        <w:rPr>
+        <w:pStyle w:val="Normal"/>
+        <w:rPr>
+          <w:b/>
           <w:b/>
           <w:bCs/>
         </w:rPr>
@@ -679,33 +596,21 @@
           <w:numId w:val="3"/>
         </w:numPr>
         <w:rPr>
-          <w:rFonts w:eastAsiaTheme="minorEastAsia"/>
-        </w:rPr>
-      </w:pPr>
-      <w:r>
-        <w:rPr>
-          <w:rFonts w:eastAsiaTheme="minorEastAsia"/>
-        </w:rPr>
-        <w:t xml:space="preserve">Plot average of potential and electric field in the </w:t>
-      </w:r>
-      <w:proofErr w:type="spellStart"/>
-      <w:r>
-        <w:rPr>
-          <w:rFonts w:eastAsiaTheme="minorEastAsia"/>
-        </w:rPr>
-        <w:t>xy</w:t>
-      </w:r>
-      <w:proofErr w:type="spellEnd"/>
-      <w:r>
-        <w:rPr>
-          <w:rFonts w:eastAsiaTheme="minorEastAsia"/>
-        </w:rPr>
-        <w:t>-plane after obtention of the steady state.</w:t>
-      </w:r>
-    </w:p>
-    <w:p>
-      <w:pPr>
-        <w:rPr>
+          <w:rFonts w:eastAsia="" w:eastAsiaTheme="minorEastAsia"/>
+        </w:rPr>
+      </w:pPr>
+      <w:r>
+        <w:rPr>
+          <w:rFonts w:eastAsia="" w:eastAsiaTheme="minorEastAsia"/>
+        </w:rPr>
+        <w:t>Plot average of potential and electric field in the xy-plane after obtention of the steady state.</w:t>
+      </w:r>
+    </w:p>
+    <w:p>
+      <w:pPr>
+        <w:pStyle w:val="Normal"/>
+        <w:rPr>
+          <w:b/>
           <w:b/>
           <w:bCs/>
         </w:rPr>
@@ -720,28 +625,26 @@
     </w:p>
     <w:p>
       <w:pPr>
+        <w:pStyle w:val="Normal"/>
         <w:widowControl/>
-        <w:spacing w:after="160" w:line="259" w:lineRule="auto"/>
-        <w:rPr>
-          <w:b/>
-          <w:bCs/>
-        </w:rPr>
-      </w:pPr>
-      <w:r>
-        <w:rPr>
-          <w:rFonts w:eastAsiaTheme="minorEastAsia"/>
+        <w:spacing w:lineRule="auto" w:line="259" w:before="0" w:after="160"/>
+        <w:rPr/>
+      </w:pPr>
+      <w:r>
+        <w:rPr>
+          <w:rFonts w:eastAsia="" w:eastAsiaTheme="minorEastAsia"/>
         </w:rPr>
         <w:t>Numerical evaluation of the analytical sheath potential, r</w:t>
       </w:r>
       <w:r>
         <w:rPr>
-          <w:rFonts w:ascii="Calibri" w:eastAsia="Calibri" w:hAnsi="Calibri" w:cs="Calibri"/>
+          <w:rFonts w:eastAsia="Calibri" w:cs="Calibri"/>
         </w:rPr>
         <w:t xml:space="preserve">ef.: </w:t>
       </w:r>
       <w:r>
         <w:rPr>
-          <w:rFonts w:ascii="Calibri" w:eastAsia="Calibri" w:hAnsi="Calibri" w:cs="Calibri"/>
+          <w:rFonts w:eastAsia="Calibri" w:cs="Calibri"/>
           <w:i/>
           <w:iCs/>
         </w:rPr>
@@ -749,28 +652,28 @@
       </w:r>
       <w:r>
         <w:rPr>
-          <w:rFonts w:ascii="Calibri" w:eastAsia="Calibri" w:hAnsi="Calibri" w:cs="Calibri"/>
+          <w:rFonts w:eastAsia="Calibri" w:cs="Calibri"/>
         </w:rPr>
         <w:t>, p168.</w:t>
       </w:r>
     </w:p>
     <w:sectPr>
+      <w:type w:val="nextPage"/>
       <w:pgSz w:w="12240" w:h="15840"/>
-      <w:pgMar w:top="1440" w:right="1440" w:bottom="1440" w:left="1440" w:header="720" w:footer="720" w:gutter="0"/>
-      <w:cols w:space="720"/>
-      <w:docGrid w:linePitch="360"/>
+      <w:pgMar w:left="1440" w:right="1440" w:header="0" w:top="1440" w:footer="0" w:bottom="1440" w:gutter="0"/>
+      <w:pgNumType w:fmt="decimal"/>
+      <w:formProt w:val="false"/>
+      <w:textDirection w:val="lrTb"/>
+      <w:docGrid w:type="default" w:linePitch="360" w:charSpace="4096"/>
     </w:sectPr>
   </w:body>
 </w:document>
 </file>
 
 <file path=word/numbering.xml><?xml version="1.0" encoding="utf-8"?>
-<w:numbering xmlns:wpc="http://schemas.microsoft.com/office/word/2010/wordprocessingCanvas" xmlns:cx="http://schemas.microsoft.com/office/drawing/2014/chartex" xmlns:cx1="http://schemas.microsoft.com/office/drawing/2015/9/8/chartex" xmlns:cx2="http://schemas.microsoft.com/office/drawing/2015/10/21/chartex" xmlns:cx3="http://schemas.microsoft.com/office/drawing/2016/5/9/chartex" xmlns:cx4="http://schemas.microsoft.com/office/drawing/2016/5/10/chartex" xmlns:cx5="http://schemas.microsoft.com/office/drawing/2016/5/11/chartex" xmlns:cx6="http://schemas.microsoft.com/office/drawing/2016/5/12/chartex" xmlns:cx7="http://schemas.microsoft.com/office/drawing/2016/5/13/chartex" xmlns:cx8="http://schemas.microsoft.com/office/drawing/2016/5/14/chartex" xmlns:mc="http://schemas.openxmlformats.org/markup-compatibility/2006" xmlns:aink="http://schemas.microsoft.com/office/drawing/2016/ink" xmlns:am3d="http://schemas.microsoft.com/office/drawing/2017/model3d" xmlns:o="urn:schemas-microsoft-com:office:office" xmlns:r="http://schemas.openxmlformats.org/officeDocument/2006/relationships" xmlns:m="http://schemas.openxmlformats.org/officeDocument/2006/math" xmlns:v="urn:schemas-microsoft-com:vml" xmlns:wp14="http://schemas.microsoft.com/office/word/2010/wordprocessingDrawing" xmlns:wp="http://schemas.openxmlformats.org/drawingml/2006/wordprocessingDrawing" xmlns:w10="urn:schemas-microsoft-com:office:word" xmlns:w="http://schemas.openxmlformats.org/wordprocessingml/2006/main" xmlns:w14="http://schemas.microsoft.com/office/word/2010/wordml" xmlns:w15="http://schemas.microsoft.com/office/word/2012/wordml" xmlns:w16cex="http://schemas.microsoft.com/office/word/2018/wordml/cex" xmlns:w16cid="http://schemas.microsoft.com/office/word/2016/wordml/cid" xmlns:w16="http://schemas.microsoft.com/office/word/2018/wordml" xmlns:w16sdtdh="http://schemas.microsoft.com/office/word/2020/wordml/sdtdatahash" xmlns:w16se="http://schemas.microsoft.com/office/word/2015/wordml/symex" xmlns:wpg="http://schemas.microsoft.com/office/word/2010/wordprocessingGroup" xmlns:wpi="http://schemas.microsoft.com/office/word/2010/wordprocessingInk" xmlns:wne="http://schemas.microsoft.com/office/word/2006/wordml" xmlns:wps="http://schemas.microsoft.com/office/word/2010/wordprocessingShape" mc:Ignorable="w14 w15 w16se w16cid w16 w16cex w16sdtdh wp14">
-  <w:abstractNum w:abstractNumId="0" w15:restartNumberingAfterBreak="0">
-    <w:nsid w:val="42A90085"/>
-    <w:multiLevelType w:val="hybridMultilevel"/>
-    <w:tmpl w:val="8F7026D2"/>
-    <w:lvl w:ilvl="0" w:tplc="1B70F2D4">
+<w:numbering xmlns:w="http://schemas.openxmlformats.org/wordprocessingml/2006/main" xmlns:o="urn:schemas-microsoft-com:office:office" xmlns:r="http://schemas.openxmlformats.org/officeDocument/2006/relationships" xmlns:v="urn:schemas-microsoft-com:vml">
+  <w:abstractNum w:abstractNumId="1">
+    <w:lvl w:ilvl="0">
       <w:start w:val="1"/>
       <w:numFmt w:val="bullet"/>
       <w:lvlText w:val=""/>
@@ -779,10 +682,10 @@
         <w:ind w:left="720" w:hanging="360"/>
       </w:pPr>
       <w:rPr>
-        <w:rFonts w:ascii="Symbol" w:hAnsi="Symbol" w:hint="default"/>
-      </w:rPr>
-    </w:lvl>
-    <w:lvl w:ilvl="1" w:tplc="59C8E0EC">
+        <w:rFonts w:ascii="Symbol" w:hAnsi="Symbol" w:cs="Symbol" w:hint="default"/>
+      </w:rPr>
+    </w:lvl>
+    <w:lvl w:ilvl="1">
       <w:start w:val="1"/>
       <w:numFmt w:val="bullet"/>
       <w:lvlText w:val="o"/>
@@ -791,10 +694,10 @@
         <w:ind w:left="1440" w:hanging="360"/>
       </w:pPr>
       <w:rPr>
-        <w:rFonts w:ascii="Courier New" w:hAnsi="Courier New" w:hint="default"/>
-      </w:rPr>
-    </w:lvl>
-    <w:lvl w:ilvl="2" w:tplc="7D4C64A2">
+        <w:rFonts w:ascii="Courier New" w:hAnsi="Courier New" w:cs="Courier New" w:hint="default"/>
+      </w:rPr>
+    </w:lvl>
+    <w:lvl w:ilvl="2">
       <w:start w:val="1"/>
       <w:numFmt w:val="bullet"/>
       <w:lvlText w:val=""/>
@@ -803,10 +706,10 @@
         <w:ind w:left="2160" w:hanging="360"/>
       </w:pPr>
       <w:rPr>
-        <w:rFonts w:ascii="Wingdings" w:hAnsi="Wingdings" w:hint="default"/>
-      </w:rPr>
-    </w:lvl>
-    <w:lvl w:ilvl="3" w:tplc="EF7035A6">
+        <w:rFonts w:ascii="Wingdings" w:hAnsi="Wingdings" w:cs="Wingdings" w:hint="default"/>
+      </w:rPr>
+    </w:lvl>
+    <w:lvl w:ilvl="3">
       <w:start w:val="1"/>
       <w:numFmt w:val="bullet"/>
       <w:lvlText w:val=""/>
@@ -815,10 +718,10 @@
         <w:ind w:left="2880" w:hanging="360"/>
       </w:pPr>
       <w:rPr>
-        <w:rFonts w:ascii="Symbol" w:hAnsi="Symbol" w:hint="default"/>
-      </w:rPr>
-    </w:lvl>
-    <w:lvl w:ilvl="4" w:tplc="B038BF9C">
+        <w:rFonts w:ascii="Symbol" w:hAnsi="Symbol" w:cs="Symbol" w:hint="default"/>
+      </w:rPr>
+    </w:lvl>
+    <w:lvl w:ilvl="4">
       <w:start w:val="1"/>
       <w:numFmt w:val="bullet"/>
       <w:lvlText w:val="o"/>
@@ -827,10 +730,10 @@
         <w:ind w:left="3600" w:hanging="360"/>
       </w:pPr>
       <w:rPr>
-        <w:rFonts w:ascii="Courier New" w:hAnsi="Courier New" w:hint="default"/>
-      </w:rPr>
-    </w:lvl>
-    <w:lvl w:ilvl="5" w:tplc="70D6641C">
+        <w:rFonts w:ascii="Courier New" w:hAnsi="Courier New" w:cs="Courier New" w:hint="default"/>
+      </w:rPr>
+    </w:lvl>
+    <w:lvl w:ilvl="5">
       <w:start w:val="1"/>
       <w:numFmt w:val="bullet"/>
       <w:lvlText w:val=""/>
@@ -839,10 +742,10 @@
         <w:ind w:left="4320" w:hanging="360"/>
       </w:pPr>
       <w:rPr>
-        <w:rFonts w:ascii="Wingdings" w:hAnsi="Wingdings" w:hint="default"/>
-      </w:rPr>
-    </w:lvl>
-    <w:lvl w:ilvl="6" w:tplc="09A8DA4C">
+        <w:rFonts w:ascii="Wingdings" w:hAnsi="Wingdings" w:cs="Wingdings" w:hint="default"/>
+      </w:rPr>
+    </w:lvl>
+    <w:lvl w:ilvl="6">
       <w:start w:val="1"/>
       <w:numFmt w:val="bullet"/>
       <w:lvlText w:val=""/>
@@ -851,10 +754,10 @@
         <w:ind w:left="5040" w:hanging="360"/>
       </w:pPr>
       <w:rPr>
-        <w:rFonts w:ascii="Symbol" w:hAnsi="Symbol" w:hint="default"/>
-      </w:rPr>
-    </w:lvl>
-    <w:lvl w:ilvl="7" w:tplc="2BAA5F3A">
+        <w:rFonts w:ascii="Symbol" w:hAnsi="Symbol" w:cs="Symbol" w:hint="default"/>
+      </w:rPr>
+    </w:lvl>
+    <w:lvl w:ilvl="7">
       <w:start w:val="1"/>
       <w:numFmt w:val="bullet"/>
       <w:lvlText w:val="o"/>
@@ -863,10 +766,10 @@
         <w:ind w:left="5760" w:hanging="360"/>
       </w:pPr>
       <w:rPr>
-        <w:rFonts w:ascii="Courier New" w:hAnsi="Courier New" w:hint="default"/>
-      </w:rPr>
-    </w:lvl>
-    <w:lvl w:ilvl="8" w:tplc="BC4AD6C4">
+        <w:rFonts w:ascii="Courier New" w:hAnsi="Courier New" w:cs="Courier New" w:hint="default"/>
+      </w:rPr>
+    </w:lvl>
+    <w:lvl w:ilvl="8">
       <w:start w:val="1"/>
       <w:numFmt w:val="bullet"/>
       <w:lvlText w:val=""/>
@@ -875,15 +778,12 @@
         <w:ind w:left="6480" w:hanging="360"/>
       </w:pPr>
       <w:rPr>
-        <w:rFonts w:ascii="Wingdings" w:hAnsi="Wingdings" w:hint="default"/>
+        <w:rFonts w:ascii="Wingdings" w:hAnsi="Wingdings" w:cs="Wingdings" w:hint="default"/>
       </w:rPr>
     </w:lvl>
   </w:abstractNum>
-  <w:abstractNum w:abstractNumId="1" w15:restartNumberingAfterBreak="0">
-    <w:nsid w:val="4C9B091D"/>
-    <w:multiLevelType w:val="hybridMultilevel"/>
-    <w:tmpl w:val="D70EF246"/>
-    <w:lvl w:ilvl="0" w:tplc="04090001">
+  <w:abstractNum w:abstractNumId="2">
+    <w:lvl w:ilvl="0">
       <w:start w:val="1"/>
       <w:numFmt w:val="bullet"/>
       <w:lvlText w:val=""/>
@@ -892,10 +792,10 @@
         <w:ind w:left="720" w:hanging="360"/>
       </w:pPr>
       <w:rPr>
-        <w:rFonts w:ascii="Symbol" w:hAnsi="Symbol" w:hint="default"/>
-      </w:rPr>
-    </w:lvl>
-    <w:lvl w:ilvl="1" w:tplc="5AA00E68">
+        <w:rFonts w:ascii="Symbol" w:hAnsi="Symbol" w:cs="Symbol" w:hint="default"/>
+      </w:rPr>
+    </w:lvl>
+    <w:lvl w:ilvl="1">
       <w:start w:val="1"/>
       <w:numFmt w:val="bullet"/>
       <w:lvlText w:val="o"/>
@@ -904,10 +804,10 @@
         <w:ind w:left="1440" w:hanging="360"/>
       </w:pPr>
       <w:rPr>
-        <w:rFonts w:ascii="Courier New" w:hAnsi="Courier New" w:hint="default"/>
-      </w:rPr>
-    </w:lvl>
-    <w:lvl w:ilvl="2" w:tplc="F2EE4EF4">
+        <w:rFonts w:ascii="Courier New" w:hAnsi="Courier New" w:cs="Courier New" w:hint="default"/>
+      </w:rPr>
+    </w:lvl>
+    <w:lvl w:ilvl="2">
       <w:start w:val="1"/>
       <w:numFmt w:val="bullet"/>
       <w:lvlText w:val=""/>
@@ -916,10 +816,10 @@
         <w:ind w:left="2160" w:hanging="360"/>
       </w:pPr>
       <w:rPr>
-        <w:rFonts w:ascii="Wingdings" w:hAnsi="Wingdings" w:hint="default"/>
-      </w:rPr>
-    </w:lvl>
-    <w:lvl w:ilvl="3" w:tplc="7408C164">
+        <w:rFonts w:ascii="Wingdings" w:hAnsi="Wingdings" w:cs="Wingdings" w:hint="default"/>
+      </w:rPr>
+    </w:lvl>
+    <w:lvl w:ilvl="3">
       <w:start w:val="1"/>
       <w:numFmt w:val="bullet"/>
       <w:lvlText w:val=""/>
@@ -928,10 +828,10 @@
         <w:ind w:left="2880" w:hanging="360"/>
       </w:pPr>
       <w:rPr>
-        <w:rFonts w:ascii="Symbol" w:hAnsi="Symbol" w:hint="default"/>
-      </w:rPr>
-    </w:lvl>
-    <w:lvl w:ilvl="4" w:tplc="A6CA0108">
+        <w:rFonts w:ascii="Symbol" w:hAnsi="Symbol" w:cs="Symbol" w:hint="default"/>
+      </w:rPr>
+    </w:lvl>
+    <w:lvl w:ilvl="4">
       <w:start w:val="1"/>
       <w:numFmt w:val="bullet"/>
       <w:lvlText w:val="o"/>
@@ -940,10 +840,10 @@
         <w:ind w:left="3600" w:hanging="360"/>
       </w:pPr>
       <w:rPr>
-        <w:rFonts w:ascii="Courier New" w:hAnsi="Courier New" w:hint="default"/>
-      </w:rPr>
-    </w:lvl>
-    <w:lvl w:ilvl="5" w:tplc="DBC46B02">
+        <w:rFonts w:ascii="Courier New" w:hAnsi="Courier New" w:cs="Courier New" w:hint="default"/>
+      </w:rPr>
+    </w:lvl>
+    <w:lvl w:ilvl="5">
       <w:start w:val="1"/>
       <w:numFmt w:val="bullet"/>
       <w:lvlText w:val=""/>
@@ -952,10 +852,10 @@
         <w:ind w:left="4320" w:hanging="360"/>
       </w:pPr>
       <w:rPr>
-        <w:rFonts w:ascii="Wingdings" w:hAnsi="Wingdings" w:hint="default"/>
-      </w:rPr>
-    </w:lvl>
-    <w:lvl w:ilvl="6" w:tplc="A4FAA1F2">
+        <w:rFonts w:ascii="Wingdings" w:hAnsi="Wingdings" w:cs="Wingdings" w:hint="default"/>
+      </w:rPr>
+    </w:lvl>
+    <w:lvl w:ilvl="6">
       <w:start w:val="1"/>
       <w:numFmt w:val="bullet"/>
       <w:lvlText w:val=""/>
@@ -964,10 +864,10 @@
         <w:ind w:left="5040" w:hanging="360"/>
       </w:pPr>
       <w:rPr>
-        <w:rFonts w:ascii="Symbol" w:hAnsi="Symbol" w:hint="default"/>
-      </w:rPr>
-    </w:lvl>
-    <w:lvl w:ilvl="7" w:tplc="309671AC">
+        <w:rFonts w:ascii="Symbol" w:hAnsi="Symbol" w:cs="Symbol" w:hint="default"/>
+      </w:rPr>
+    </w:lvl>
+    <w:lvl w:ilvl="7">
       <w:start w:val="1"/>
       <w:numFmt w:val="bullet"/>
       <w:lvlText w:val="o"/>
@@ -976,10 +876,10 @@
         <w:ind w:left="5760" w:hanging="360"/>
       </w:pPr>
       <w:rPr>
-        <w:rFonts w:ascii="Courier New" w:hAnsi="Courier New" w:hint="default"/>
-      </w:rPr>
-    </w:lvl>
-    <w:lvl w:ilvl="8" w:tplc="50E28472">
+        <w:rFonts w:ascii="Courier New" w:hAnsi="Courier New" w:cs="Courier New" w:hint="default"/>
+      </w:rPr>
+    </w:lvl>
+    <w:lvl w:ilvl="8">
       <w:start w:val="1"/>
       <w:numFmt w:val="bullet"/>
       <w:lvlText w:val=""/>
@@ -988,15 +888,12 @@
         <w:ind w:left="6480" w:hanging="360"/>
       </w:pPr>
       <w:rPr>
-        <w:rFonts w:ascii="Wingdings" w:hAnsi="Wingdings" w:hint="default"/>
+        <w:rFonts w:ascii="Wingdings" w:hAnsi="Wingdings" w:cs="Wingdings" w:hint="default"/>
       </w:rPr>
     </w:lvl>
   </w:abstractNum>
-  <w:abstractNum w:abstractNumId="2" w15:restartNumberingAfterBreak="0">
-    <w:nsid w:val="5E3B534D"/>
-    <w:multiLevelType w:val="hybridMultilevel"/>
-    <w:tmpl w:val="FFFFFFFF"/>
-    <w:lvl w:ilvl="0" w:tplc="E2545A18">
+  <w:abstractNum w:abstractNumId="3">
+    <w:lvl w:ilvl="0">
       <w:start w:val="1"/>
       <w:numFmt w:val="bullet"/>
       <w:lvlText w:val=""/>
@@ -1005,10 +902,10 @@
         <w:ind w:left="720" w:hanging="360"/>
       </w:pPr>
       <w:rPr>
-        <w:rFonts w:ascii="Symbol" w:hAnsi="Symbol" w:hint="default"/>
-      </w:rPr>
-    </w:lvl>
-    <w:lvl w:ilvl="1" w:tplc="E0D6FF6C">
+        <w:rFonts w:ascii="Symbol" w:hAnsi="Symbol" w:cs="Symbol" w:hint="default"/>
+      </w:rPr>
+    </w:lvl>
+    <w:lvl w:ilvl="1">
       <w:start w:val="1"/>
       <w:numFmt w:val="bullet"/>
       <w:lvlText w:val="o"/>
@@ -1017,10 +914,10 @@
         <w:ind w:left="1440" w:hanging="360"/>
       </w:pPr>
       <w:rPr>
-        <w:rFonts w:ascii="Courier New" w:hAnsi="Courier New" w:hint="default"/>
-      </w:rPr>
-    </w:lvl>
-    <w:lvl w:ilvl="2" w:tplc="87B25E38">
+        <w:rFonts w:ascii="Courier New" w:hAnsi="Courier New" w:cs="Courier New" w:hint="default"/>
+      </w:rPr>
+    </w:lvl>
+    <w:lvl w:ilvl="2">
       <w:start w:val="1"/>
       <w:numFmt w:val="bullet"/>
       <w:lvlText w:val=""/>
@@ -1029,10 +926,10 @@
         <w:ind w:left="2160" w:hanging="360"/>
       </w:pPr>
       <w:rPr>
-        <w:rFonts w:ascii="Wingdings" w:hAnsi="Wingdings" w:hint="default"/>
-      </w:rPr>
-    </w:lvl>
-    <w:lvl w:ilvl="3" w:tplc="0616DBCA">
+        <w:rFonts w:ascii="Wingdings" w:hAnsi="Wingdings" w:cs="Wingdings" w:hint="default"/>
+      </w:rPr>
+    </w:lvl>
+    <w:lvl w:ilvl="3">
       <w:start w:val="1"/>
       <w:numFmt w:val="bullet"/>
       <w:lvlText w:val=""/>
@@ -1041,10 +938,10 @@
         <w:ind w:left="2880" w:hanging="360"/>
       </w:pPr>
       <w:rPr>
-        <w:rFonts w:ascii="Symbol" w:hAnsi="Symbol" w:hint="default"/>
-      </w:rPr>
-    </w:lvl>
-    <w:lvl w:ilvl="4" w:tplc="690A3A2A">
+        <w:rFonts w:ascii="Symbol" w:hAnsi="Symbol" w:cs="Symbol" w:hint="default"/>
+      </w:rPr>
+    </w:lvl>
+    <w:lvl w:ilvl="4">
       <w:start w:val="1"/>
       <w:numFmt w:val="bullet"/>
       <w:lvlText w:val="o"/>
@@ -1053,10 +950,10 @@
         <w:ind w:left="3600" w:hanging="360"/>
       </w:pPr>
       <w:rPr>
-        <w:rFonts w:ascii="Courier New" w:hAnsi="Courier New" w:hint="default"/>
-      </w:rPr>
-    </w:lvl>
-    <w:lvl w:ilvl="5" w:tplc="C9D2F4F8">
+        <w:rFonts w:ascii="Courier New" w:hAnsi="Courier New" w:cs="Courier New" w:hint="default"/>
+      </w:rPr>
+    </w:lvl>
+    <w:lvl w:ilvl="5">
       <w:start w:val="1"/>
       <w:numFmt w:val="bullet"/>
       <w:lvlText w:val=""/>
@@ -1065,10 +962,10 @@
         <w:ind w:left="4320" w:hanging="360"/>
       </w:pPr>
       <w:rPr>
-        <w:rFonts w:ascii="Wingdings" w:hAnsi="Wingdings" w:hint="default"/>
-      </w:rPr>
-    </w:lvl>
-    <w:lvl w:ilvl="6" w:tplc="6BB43720">
+        <w:rFonts w:ascii="Wingdings" w:hAnsi="Wingdings" w:cs="Wingdings" w:hint="default"/>
+      </w:rPr>
+    </w:lvl>
+    <w:lvl w:ilvl="6">
       <w:start w:val="1"/>
       <w:numFmt w:val="bullet"/>
       <w:lvlText w:val=""/>
@@ -1077,10 +974,10 @@
         <w:ind w:left="5040" w:hanging="360"/>
       </w:pPr>
       <w:rPr>
-        <w:rFonts w:ascii="Symbol" w:hAnsi="Symbol" w:hint="default"/>
-      </w:rPr>
-    </w:lvl>
-    <w:lvl w:ilvl="7" w:tplc="3ED62BBE">
+        <w:rFonts w:ascii="Symbol" w:hAnsi="Symbol" w:cs="Symbol" w:hint="default"/>
+      </w:rPr>
+    </w:lvl>
+    <w:lvl w:ilvl="7">
       <w:start w:val="1"/>
       <w:numFmt w:val="bullet"/>
       <w:lvlText w:val="o"/>
@@ -1089,10 +986,10 @@
         <w:ind w:left="5760" w:hanging="360"/>
       </w:pPr>
       <w:rPr>
-        <w:rFonts w:ascii="Courier New" w:hAnsi="Courier New" w:hint="default"/>
-      </w:rPr>
-    </w:lvl>
-    <w:lvl w:ilvl="8" w:tplc="87E61E56">
+        <w:rFonts w:ascii="Courier New" w:hAnsi="Courier New" w:cs="Courier New" w:hint="default"/>
+      </w:rPr>
+    </w:lvl>
+    <w:lvl w:ilvl="8">
       <w:start w:val="1"/>
       <w:numFmt w:val="bullet"/>
       <w:lvlText w:val=""/>
@@ -1101,166 +998,143 @@
         <w:ind w:left="6480" w:hanging="360"/>
       </w:pPr>
       <w:rPr>
-        <w:rFonts w:ascii="Wingdings" w:hAnsi="Wingdings" w:hint="default"/>
+        <w:rFonts w:ascii="Wingdings" w:hAnsi="Wingdings" w:cs="Wingdings" w:hint="default"/>
       </w:rPr>
     </w:lvl>
   </w:abstractNum>
-  <w:abstractNum w:abstractNumId="3" w15:restartNumberingAfterBreak="0">
-    <w:nsid w:val="68781263"/>
-    <w:multiLevelType w:val="hybridMultilevel"/>
-    <w:tmpl w:val="FFFFFFFF"/>
-    <w:lvl w:ilvl="0" w:tplc="2DCC56DC">
-      <w:start w:val="1"/>
-      <w:numFmt w:val="bullet"/>
-      <w:lvlText w:val=""/>
-      <w:lvlJc w:val="left"/>
-      <w:pPr>
-        <w:ind w:left="720" w:hanging="360"/>
-      </w:pPr>
-      <w:rPr>
-        <w:rFonts w:ascii="Symbol" w:hAnsi="Symbol" w:hint="default"/>
-      </w:rPr>
-    </w:lvl>
-    <w:lvl w:ilvl="1" w:tplc="CC046B8E">
-      <w:start w:val="1"/>
-      <w:numFmt w:val="bullet"/>
-      <w:lvlText w:val="o"/>
-      <w:lvlJc w:val="left"/>
-      <w:pPr>
-        <w:ind w:left="1440" w:hanging="360"/>
-      </w:pPr>
-      <w:rPr>
-        <w:rFonts w:ascii="Courier New" w:hAnsi="Courier New" w:hint="default"/>
-      </w:rPr>
-    </w:lvl>
-    <w:lvl w:ilvl="2" w:tplc="B720DC50">
-      <w:start w:val="1"/>
-      <w:numFmt w:val="bullet"/>
-      <w:lvlText w:val=""/>
-      <w:lvlJc w:val="left"/>
-      <w:pPr>
-        <w:ind w:left="2160" w:hanging="360"/>
-      </w:pPr>
-      <w:rPr>
-        <w:rFonts w:ascii="Wingdings" w:hAnsi="Wingdings" w:hint="default"/>
-      </w:rPr>
-    </w:lvl>
-    <w:lvl w:ilvl="3" w:tplc="AC606258">
-      <w:start w:val="1"/>
-      <w:numFmt w:val="bullet"/>
-      <w:lvlText w:val=""/>
-      <w:lvlJc w:val="left"/>
-      <w:pPr>
-        <w:ind w:left="2880" w:hanging="360"/>
-      </w:pPr>
-      <w:rPr>
-        <w:rFonts w:ascii="Symbol" w:hAnsi="Symbol" w:hint="default"/>
-      </w:rPr>
-    </w:lvl>
-    <w:lvl w:ilvl="4" w:tplc="3A2C084C">
-      <w:start w:val="1"/>
-      <w:numFmt w:val="bullet"/>
-      <w:lvlText w:val="o"/>
-      <w:lvlJc w:val="left"/>
-      <w:pPr>
-        <w:ind w:left="3600" w:hanging="360"/>
-      </w:pPr>
-      <w:rPr>
-        <w:rFonts w:ascii="Courier New" w:hAnsi="Courier New" w:hint="default"/>
-      </w:rPr>
-    </w:lvl>
-    <w:lvl w:ilvl="5" w:tplc="C36204A2">
-      <w:start w:val="1"/>
-      <w:numFmt w:val="bullet"/>
-      <w:lvlText w:val=""/>
-      <w:lvlJc w:val="left"/>
-      <w:pPr>
-        <w:ind w:left="4320" w:hanging="360"/>
-      </w:pPr>
-      <w:rPr>
-        <w:rFonts w:ascii="Wingdings" w:hAnsi="Wingdings" w:hint="default"/>
-      </w:rPr>
-    </w:lvl>
-    <w:lvl w:ilvl="6" w:tplc="0FE081B0">
-      <w:start w:val="1"/>
-      <w:numFmt w:val="bullet"/>
-      <w:lvlText w:val=""/>
-      <w:lvlJc w:val="left"/>
-      <w:pPr>
-        <w:ind w:left="5040" w:hanging="360"/>
-      </w:pPr>
-      <w:rPr>
-        <w:rFonts w:ascii="Symbol" w:hAnsi="Symbol" w:hint="default"/>
-      </w:rPr>
-    </w:lvl>
-    <w:lvl w:ilvl="7" w:tplc="DE286838">
-      <w:start w:val="1"/>
-      <w:numFmt w:val="bullet"/>
-      <w:lvlText w:val="o"/>
-      <w:lvlJc w:val="left"/>
-      <w:pPr>
-        <w:ind w:left="5760" w:hanging="360"/>
-      </w:pPr>
-      <w:rPr>
-        <w:rFonts w:ascii="Courier New" w:hAnsi="Courier New" w:hint="default"/>
-      </w:rPr>
-    </w:lvl>
-    <w:lvl w:ilvl="8" w:tplc="BE3A705A">
-      <w:start w:val="1"/>
-      <w:numFmt w:val="bullet"/>
-      <w:lvlText w:val=""/>
-      <w:lvlJc w:val="left"/>
-      <w:pPr>
-        <w:ind w:left="6480" w:hanging="360"/>
-      </w:pPr>
-      <w:rPr>
-        <w:rFonts w:ascii="Wingdings" w:hAnsi="Wingdings" w:hint="default"/>
-      </w:rPr>
+  <w:abstractNum w:abstractNumId="4">
+    <w:lvl w:ilvl="0">
+      <w:start w:val="1"/>
+      <w:numFmt w:val="none"/>
+      <w:suff w:val="nothing"/>
+      <w:lvlText w:val=""/>
+      <w:lvlJc w:val="left"/>
+      <w:pPr>
+        <w:ind w:left="0" w:hanging="0"/>
+      </w:pPr>
+    </w:lvl>
+    <w:lvl w:ilvl="1">
+      <w:start w:val="1"/>
+      <w:numFmt w:val="none"/>
+      <w:suff w:val="nothing"/>
+      <w:lvlText w:val=""/>
+      <w:lvlJc w:val="left"/>
+      <w:pPr>
+        <w:ind w:left="0" w:hanging="0"/>
+      </w:pPr>
+    </w:lvl>
+    <w:lvl w:ilvl="2">
+      <w:start w:val="1"/>
+      <w:numFmt w:val="none"/>
+      <w:suff w:val="nothing"/>
+      <w:lvlText w:val=""/>
+      <w:lvlJc w:val="left"/>
+      <w:pPr>
+        <w:ind w:left="0" w:hanging="0"/>
+      </w:pPr>
+    </w:lvl>
+    <w:lvl w:ilvl="3">
+      <w:start w:val="1"/>
+      <w:numFmt w:val="none"/>
+      <w:suff w:val="nothing"/>
+      <w:lvlText w:val=""/>
+      <w:lvlJc w:val="left"/>
+      <w:pPr>
+        <w:ind w:left="0" w:hanging="0"/>
+      </w:pPr>
+    </w:lvl>
+    <w:lvl w:ilvl="4">
+      <w:start w:val="1"/>
+      <w:numFmt w:val="none"/>
+      <w:suff w:val="nothing"/>
+      <w:lvlText w:val=""/>
+      <w:lvlJc w:val="left"/>
+      <w:pPr>
+        <w:ind w:left="0" w:hanging="0"/>
+      </w:pPr>
+    </w:lvl>
+    <w:lvl w:ilvl="5">
+      <w:start w:val="1"/>
+      <w:numFmt w:val="none"/>
+      <w:suff w:val="nothing"/>
+      <w:lvlText w:val=""/>
+      <w:lvlJc w:val="left"/>
+      <w:pPr>
+        <w:ind w:left="0" w:hanging="0"/>
+      </w:pPr>
+    </w:lvl>
+    <w:lvl w:ilvl="6">
+      <w:start w:val="1"/>
+      <w:numFmt w:val="none"/>
+      <w:suff w:val="nothing"/>
+      <w:lvlText w:val=""/>
+      <w:lvlJc w:val="left"/>
+      <w:pPr>
+        <w:ind w:left="0" w:hanging="0"/>
+      </w:pPr>
+    </w:lvl>
+    <w:lvl w:ilvl="7">
+      <w:start w:val="1"/>
+      <w:numFmt w:val="none"/>
+      <w:suff w:val="nothing"/>
+      <w:lvlText w:val=""/>
+      <w:lvlJc w:val="left"/>
+      <w:pPr>
+        <w:ind w:left="0" w:hanging="0"/>
+      </w:pPr>
+    </w:lvl>
+    <w:lvl w:ilvl="8">
+      <w:start w:val="1"/>
+      <w:numFmt w:val="none"/>
+      <w:suff w:val="nothing"/>
+      <w:lvlText w:val=""/>
+      <w:lvlJc w:val="left"/>
+      <w:pPr>
+        <w:ind w:left="0" w:hanging="0"/>
+      </w:pPr>
     </w:lvl>
   </w:abstractNum>
   <w:num w:numId="1">
-    <w:abstractNumId w:val="0"/>
+    <w:abstractNumId w:val="1"/>
   </w:num>
   <w:num w:numId="2">
-    <w:abstractNumId w:val="1"/>
+    <w:abstractNumId w:val="2"/>
   </w:num>
   <w:num w:numId="3">
     <w:abstractNumId w:val="3"/>
   </w:num>
   <w:num w:numId="4">
-    <w:abstractNumId w:val="2"/>
+    <w:abstractNumId w:val="4"/>
   </w:num>
 </w:numbering>
 </file>
 
 <file path=word/styles.xml><?xml version="1.0" encoding="utf-8"?>
-<w:styles xmlns:mc="http://schemas.openxmlformats.org/markup-compatibility/2006" xmlns:r="http://schemas.openxmlformats.org/officeDocument/2006/relationships" xmlns:w="http://schemas.openxmlformats.org/wordprocessingml/2006/main" xmlns:w14="http://schemas.microsoft.com/office/word/2010/wordml" xmlns:w15="http://schemas.microsoft.com/office/word/2012/wordml" xmlns:w16cex="http://schemas.microsoft.com/office/word/2018/wordml/cex" xmlns:w16cid="http://schemas.microsoft.com/office/word/2016/wordml/cid" xmlns:w16="http://schemas.microsoft.com/office/word/2018/wordml" xmlns:w16sdtdh="http://schemas.microsoft.com/office/word/2020/wordml/sdtdatahash" xmlns:w16se="http://schemas.microsoft.com/office/word/2015/wordml/symex" mc:Ignorable="w14 w15 w16se w16cid w16 w16cex w16sdtdh">
+<w:styles xmlns:w="http://schemas.openxmlformats.org/wordprocessingml/2006/main" xmlns:w14="http://schemas.microsoft.com/office/word/2010/wordml" xmlns:mc="http://schemas.openxmlformats.org/markup-compatibility/2006" mc:Ignorable="w14">
   <w:docDefaults>
     <w:rPrDefault>
       <w:rPr>
-        <w:rFonts w:asciiTheme="minorHAnsi" w:eastAsiaTheme="minorHAnsi" w:hAnsiTheme="minorHAnsi" w:cstheme="minorBidi"/>
+        <w:rFonts w:ascii="Calibri" w:hAnsi="Calibri" w:eastAsia="Calibri" w:cs="" w:asciiTheme="minorHAnsi" w:cstheme="minorBidi" w:eastAsiaTheme="minorHAnsi" w:hAnsiTheme="minorHAnsi"/>
         <w:sz w:val="22"/>
         <w:szCs w:val="22"/>
         <w:lang w:val="en-US" w:eastAsia="en-US" w:bidi="ar-SA"/>
       </w:rPr>
     </w:rPrDefault>
     <w:pPrDefault>
-      <w:pPr>
-        <w:spacing w:after="160" w:line="259" w:lineRule="auto"/>
-      </w:pPr>
+      <w:pPr/>
     </w:pPrDefault>
   </w:docDefaults>
   <w:latentStyles w:defLockedState="0" w:defUIPriority="99" w:defSemiHidden="0" w:defUnhideWhenUsed="0" w:defQFormat="0" w:count="376">
     <w:lsdException w:name="Normal" w:uiPriority="0" w:qFormat="1"/>
     <w:lsdException w:name="heading 1" w:uiPriority="9" w:qFormat="1"/>
-    <w:lsdException w:name="heading 2" w:semiHidden="1" w:uiPriority="9" w:unhideWhenUsed="1" w:qFormat="1"/>
-    <w:lsdException w:name="heading 3" w:semiHidden="1" w:uiPriority="9" w:unhideWhenUsed="1" w:qFormat="1"/>
-    <w:lsdException w:name="heading 4" w:semiHidden="1" w:uiPriority="9" w:unhideWhenUsed="1" w:qFormat="1"/>
-    <w:lsdException w:name="heading 5" w:semiHidden="1" w:uiPriority="9" w:unhideWhenUsed="1" w:qFormat="1"/>
-    <w:lsdException w:name="heading 6" w:semiHidden="1" w:uiPriority="9" w:unhideWhenUsed="1" w:qFormat="1"/>
-    <w:lsdException w:name="heading 7" w:semiHidden="1" w:uiPriority="9" w:unhideWhenUsed="1" w:qFormat="1"/>
-    <w:lsdException w:name="heading 8" w:semiHidden="1" w:uiPriority="9" w:unhideWhenUsed="1" w:qFormat="1"/>
-    <w:lsdException w:name="heading 9" w:semiHidden="1" w:uiPriority="9" w:unhideWhenUsed="1" w:qFormat="1"/>
+    <w:lsdException w:name="heading 2" w:uiPriority="9" w:semiHidden="1" w:unhideWhenUsed="1" w:qFormat="1"/>
+    <w:lsdException w:name="heading 3" w:uiPriority="9" w:semiHidden="1" w:unhideWhenUsed="1" w:qFormat="1"/>
+    <w:lsdException w:name="heading 4" w:uiPriority="9" w:semiHidden="1" w:unhideWhenUsed="1" w:qFormat="1"/>
+    <w:lsdException w:name="heading 5" w:uiPriority="9" w:semiHidden="1" w:unhideWhenUsed="1" w:qFormat="1"/>
+    <w:lsdException w:name="heading 6" w:uiPriority="9" w:semiHidden="1" w:unhideWhenUsed="1" w:qFormat="1"/>
+    <w:lsdException w:name="heading 7" w:uiPriority="9" w:semiHidden="1" w:unhideWhenUsed="1" w:qFormat="1"/>
+    <w:lsdException w:name="heading 8" w:uiPriority="9" w:semiHidden="1" w:unhideWhenUsed="1" w:qFormat="1"/>
+    <w:lsdException w:name="heading 9" w:uiPriority="9" w:semiHidden="1" w:unhideWhenUsed="1" w:qFormat="1"/>
     <w:lsdException w:name="index 1" w:semiHidden="1" w:unhideWhenUsed="1"/>
     <w:lsdException w:name="index 2" w:semiHidden="1" w:unhideWhenUsed="1"/>
     <w:lsdException w:name="index 3" w:semiHidden="1" w:unhideWhenUsed="1"/>
@@ -1270,22 +1144,22 @@
     <w:lsdException w:name="index 7" w:semiHidden="1" w:unhideWhenUsed="1"/>
     <w:lsdException w:name="index 8" w:semiHidden="1" w:unhideWhenUsed="1"/>
     <w:lsdException w:name="index 9" w:semiHidden="1" w:unhideWhenUsed="1"/>
-    <w:lsdException w:name="toc 1" w:semiHidden="1" w:uiPriority="39" w:unhideWhenUsed="1"/>
-    <w:lsdException w:name="toc 2" w:semiHidden="1" w:uiPriority="39" w:unhideWhenUsed="1"/>
-    <w:lsdException w:name="toc 3" w:semiHidden="1" w:uiPriority="39" w:unhideWhenUsed="1"/>
-    <w:lsdException w:name="toc 4" w:semiHidden="1" w:uiPriority="39" w:unhideWhenUsed="1"/>
-    <w:lsdException w:name="toc 5" w:semiHidden="1" w:uiPriority="39" w:unhideWhenUsed="1"/>
-    <w:lsdException w:name="toc 6" w:semiHidden="1" w:uiPriority="39" w:unhideWhenUsed="1"/>
-    <w:lsdException w:name="toc 7" w:semiHidden="1" w:uiPriority="39" w:unhideWhenUsed="1"/>
-    <w:lsdException w:name="toc 8" w:semiHidden="1" w:uiPriority="39" w:unhideWhenUsed="1"/>
-    <w:lsdException w:name="toc 9" w:semiHidden="1" w:uiPriority="39" w:unhideWhenUsed="1"/>
+    <w:lsdException w:name="toc 1" w:uiPriority="39" w:semiHidden="1" w:unhideWhenUsed="1"/>
+    <w:lsdException w:name="toc 2" w:uiPriority="39" w:semiHidden="1" w:unhideWhenUsed="1"/>
+    <w:lsdException w:name="toc 3" w:uiPriority="39" w:semiHidden="1" w:unhideWhenUsed="1"/>
+    <w:lsdException w:name="toc 4" w:uiPriority="39" w:semiHidden="1" w:unhideWhenUsed="1"/>
+    <w:lsdException w:name="toc 5" w:uiPriority="39" w:semiHidden="1" w:unhideWhenUsed="1"/>
+    <w:lsdException w:name="toc 6" w:uiPriority="39" w:semiHidden="1" w:unhideWhenUsed="1"/>
+    <w:lsdException w:name="toc 7" w:uiPriority="39" w:semiHidden="1" w:unhideWhenUsed="1"/>
+    <w:lsdException w:name="toc 8" w:uiPriority="39" w:semiHidden="1" w:unhideWhenUsed="1"/>
+    <w:lsdException w:name="toc 9" w:uiPriority="39" w:semiHidden="1" w:unhideWhenUsed="1"/>
     <w:lsdException w:name="Normal Indent" w:semiHidden="1" w:unhideWhenUsed="1"/>
     <w:lsdException w:name="footnote text" w:semiHidden="1" w:unhideWhenUsed="1"/>
     <w:lsdException w:name="annotation text" w:semiHidden="1" w:unhideWhenUsed="1"/>
     <w:lsdException w:name="header" w:semiHidden="1" w:unhideWhenUsed="1"/>
     <w:lsdException w:name="footer" w:semiHidden="1" w:unhideWhenUsed="1"/>
     <w:lsdException w:name="index heading" w:semiHidden="1" w:unhideWhenUsed="1"/>
-    <w:lsdException w:name="caption" w:semiHidden="1" w:uiPriority="35" w:unhideWhenUsed="1" w:qFormat="1"/>
+    <w:lsdException w:name="caption" w:uiPriority="35" w:semiHidden="1" w:unhideWhenUsed="1" w:qFormat="1"/>
     <w:lsdException w:name="table of figures" w:semiHidden="1" w:unhideWhenUsed="1"/>
     <w:lsdException w:name="envelope address" w:semiHidden="1" w:unhideWhenUsed="1"/>
     <w:lsdException w:name="envelope return" w:semiHidden="1" w:unhideWhenUsed="1"/>
@@ -1316,7 +1190,7 @@
     <w:lsdException w:name="Title" w:uiPriority="10" w:qFormat="1"/>
     <w:lsdException w:name="Closing" w:semiHidden="1" w:unhideWhenUsed="1"/>
     <w:lsdException w:name="Signature" w:semiHidden="1" w:unhideWhenUsed="1"/>
-    <w:lsdException w:name="Default Paragraph Font" w:semiHidden="1" w:uiPriority="1" w:unhideWhenUsed="1"/>
+    <w:lsdException w:name="Default Paragraph Font" w:uiPriority="1" w:semiHidden="1" w:unhideWhenUsed="1"/>
     <w:lsdException w:name="Body Text" w:semiHidden="1" w:unhideWhenUsed="1"/>
     <w:lsdException w:name="Body Text Indent" w:semiHidden="1" w:unhideWhenUsed="1"/>
     <w:lsdException w:name="List Continue" w:semiHidden="1" w:unhideWhenUsed="1"/>
@@ -1516,8 +1390,8 @@
     <w:lsdException w:name="Subtle Reference" w:uiPriority="31" w:qFormat="1"/>
     <w:lsdException w:name="Intense Reference" w:uiPriority="32" w:qFormat="1"/>
     <w:lsdException w:name="Book Title" w:uiPriority="33" w:qFormat="1"/>
-    <w:lsdException w:name="Bibliography" w:semiHidden="1" w:uiPriority="37" w:unhideWhenUsed="1"/>
-    <w:lsdException w:name="TOC Heading" w:semiHidden="1" w:uiPriority="39" w:unhideWhenUsed="1" w:qFormat="1"/>
+    <w:lsdException w:name="Bibliography" w:uiPriority="37" w:semiHidden="1" w:unhideWhenUsed="1"/>
+    <w:lsdException w:name="TOC Heading" w:uiPriority="39" w:semiHidden="1" w:unhideWhenUsed="1" w:qFormat="1"/>
     <w:lsdException w:name="Plain Table 1" w:uiPriority="41"/>
     <w:lsdException w:name="Plain Table 2" w:uiPriority="42"/>
     <w:lsdException w:name="Plain Table 3" w:uiPriority="43"/>
@@ -1628,20 +1502,134 @@
     <w:lsdException w:name="Unresolved Mention" w:semiHidden="1" w:unhideWhenUsed="1"/>
     <w:lsdException w:name="Smart Link" w:semiHidden="1" w:unhideWhenUsed="1"/>
   </w:latentStyles>
-  <w:style w:type="paragraph" w:default="1" w:styleId="Normal">
+  <w:style w:type="paragraph" w:styleId="Normal" w:default="1">
     <w:name w:val="Normal"/>
     <w:qFormat/>
-    <w:rsid w:val="001E7F0B"/>
+    <w:rsid w:val="001e7f0b"/>
     <w:pPr>
-      <w:widowControl w:val="0"/>
-      <w:spacing w:after="0" w:line="240" w:lineRule="auto"/>
+      <w:widowControl w:val="false"/>
+      <w:bidi w:val="0"/>
+      <w:spacing w:lineRule="auto" w:line="240" w:before="0" w:after="0"/>
+      <w:jc w:val="left"/>
     </w:pPr>
+    <w:rPr>
+      <w:rFonts w:ascii="Calibri" w:hAnsi="Calibri" w:eastAsia="Calibri" w:cs="" w:asciiTheme="minorHAnsi" w:cstheme="minorBidi" w:eastAsiaTheme="minorHAnsi" w:hAnsiTheme="minorHAnsi"/>
+      <w:color w:val="auto"/>
+      <w:kern w:val="0"/>
+      <w:sz w:val="22"/>
+      <w:szCs w:val="22"/>
+      <w:lang w:val="en-US" w:eastAsia="en-US" w:bidi="ar-SA"/>
+    </w:rPr>
   </w:style>
-  <w:style w:type="character" w:default="1" w:styleId="DefaultParagraphFont">
+  <w:style w:type="character" w:styleId="DefaultParagraphFont" w:default="1">
     <w:name w:val="Default Paragraph Font"/>
     <w:uiPriority w:val="1"/>
     <w:semiHidden/>
     <w:unhideWhenUsed/>
+    <w:qFormat/>
+    <w:rPr/>
+  </w:style>
+  <w:style w:type="character" w:styleId="InternetLink">
+    <w:name w:val="Internet Link"/>
+    <w:basedOn w:val="DefaultParagraphFont"/>
+    <w:uiPriority w:val="99"/>
+    <w:unhideWhenUsed/>
+    <w:rsid w:val="001e7f0b"/>
+    <w:rPr>
+      <w:color w:val="0563C1" w:themeColor="hyperlink"/>
+      <w:u w:val="single"/>
+    </w:rPr>
+  </w:style>
+  <w:style w:type="character" w:styleId="FollowedHyperlink">
+    <w:name w:val="FollowedHyperlink"/>
+    <w:basedOn w:val="DefaultParagraphFont"/>
+    <w:uiPriority w:val="99"/>
+    <w:semiHidden/>
+    <w:unhideWhenUsed/>
+    <w:qFormat/>
+    <w:rsid w:val="001e7f0b"/>
+    <w:rPr>
+      <w:color w:val="954F72" w:themeColor="followedHyperlink"/>
+      <w:u w:val="single"/>
+    </w:rPr>
+  </w:style>
+  <w:style w:type="paragraph" w:styleId="Heading">
+    <w:name w:val="Heading"/>
+    <w:basedOn w:val="Normal"/>
+    <w:next w:val="TextBody"/>
+    <w:qFormat/>
+    <w:pPr>
+      <w:keepNext w:val="true"/>
+      <w:spacing w:before="240" w:after="120"/>
+    </w:pPr>
+    <w:rPr>
+      <w:rFonts w:ascii="Liberation Sans" w:hAnsi="Liberation Sans" w:eastAsia="AR PL SungtiL GB" w:cs="Lohit Devanagari"/>
+      <w:sz w:val="28"/>
+      <w:szCs w:val="28"/>
+    </w:rPr>
+  </w:style>
+  <w:style w:type="paragraph" w:styleId="TextBody">
+    <w:name w:val="Body Text"/>
+    <w:basedOn w:val="Normal"/>
+    <w:pPr>
+      <w:spacing w:lineRule="auto" w:line="276" w:before="0" w:after="140"/>
+    </w:pPr>
+    <w:rPr/>
+  </w:style>
+  <w:style w:type="paragraph" w:styleId="List">
+    <w:name w:val="List"/>
+    <w:basedOn w:val="TextBody"/>
+    <w:pPr/>
+    <w:rPr>
+      <w:rFonts w:cs="Lohit Devanagari"/>
+    </w:rPr>
+  </w:style>
+  <w:style w:type="paragraph" w:styleId="Caption">
+    <w:name w:val="Caption"/>
+    <w:basedOn w:val="Normal"/>
+    <w:qFormat/>
+    <w:pPr>
+      <w:suppressLineNumbers/>
+      <w:spacing w:before="120" w:after="120"/>
+    </w:pPr>
+    <w:rPr>
+      <w:rFonts w:cs="Lohit Devanagari"/>
+      <w:i/>
+      <w:iCs/>
+      <w:sz w:val="24"/>
+      <w:szCs w:val="24"/>
+    </w:rPr>
+  </w:style>
+  <w:style w:type="paragraph" w:styleId="Index">
+    <w:name w:val="Index"/>
+    <w:basedOn w:val="Normal"/>
+    <w:qFormat/>
+    <w:pPr>
+      <w:suppressLineNumbers/>
+    </w:pPr>
+    <w:rPr>
+      <w:rFonts w:cs="Lohit Devanagari"/>
+    </w:rPr>
+  </w:style>
+  <w:style w:type="paragraph" w:styleId="ListParagraph">
+    <w:name w:val="List Paragraph"/>
+    <w:basedOn w:val="Normal"/>
+    <w:uiPriority w:val="34"/>
+    <w:qFormat/>
+    <w:rsid w:val="001e7f0b"/>
+    <w:pPr>
+      <w:spacing w:before="0" w:after="0"/>
+      <w:ind w:left="720" w:hanging="0"/>
+      <w:contextualSpacing/>
+    </w:pPr>
+    <w:rPr/>
+  </w:style>
+  <w:style w:type="numbering" w:styleId="NoList" w:default="1">
+    <w:name w:val="No List"/>
+    <w:uiPriority w:val="99"/>
+    <w:semiHidden/>
+    <w:unhideWhenUsed/>
+    <w:qFormat/>
   </w:style>
   <w:style w:type="table" w:default="1" w:styleId="TableNormal">
     <w:name w:val="Normal Table"/>
@@ -1657,46 +1645,6 @@
         <w:right w:w="108" w:type="dxa"/>
       </w:tblCellMar>
     </w:tblPr>
-  </w:style>
-  <w:style w:type="numbering" w:default="1" w:styleId="NoList">
-    <w:name w:val="No List"/>
-    <w:uiPriority w:val="99"/>
-    <w:semiHidden/>
-    <w:unhideWhenUsed/>
-  </w:style>
-  <w:style w:type="paragraph" w:styleId="ListParagraph">
-    <w:name w:val="List Paragraph"/>
-    <w:basedOn w:val="Normal"/>
-    <w:uiPriority w:val="34"/>
-    <w:qFormat/>
-    <w:rsid w:val="001E7F0B"/>
-    <w:pPr>
-      <w:ind w:left="720"/>
-      <w:contextualSpacing/>
-    </w:pPr>
-  </w:style>
-  <w:style w:type="character" w:styleId="Hyperlink">
-    <w:name w:val="Hyperlink"/>
-    <w:basedOn w:val="DefaultParagraphFont"/>
-    <w:uiPriority w:val="99"/>
-    <w:unhideWhenUsed/>
-    <w:rsid w:val="001E7F0B"/>
-    <w:rPr>
-      <w:color w:val="0563C1" w:themeColor="hyperlink"/>
-      <w:u w:val="single"/>
-    </w:rPr>
-  </w:style>
-  <w:style w:type="character" w:styleId="FollowedHyperlink">
-    <w:name w:val="FollowedHyperlink"/>
-    <w:basedOn w:val="DefaultParagraphFont"/>
-    <w:uiPriority w:val="99"/>
-    <w:semiHidden/>
-    <w:unhideWhenUsed/>
-    <w:rsid w:val="001E7F0B"/>
-    <w:rPr>
-      <w:color w:val="954F72" w:themeColor="followedHyperlink"/>
-      <w:u w:val="single"/>
-    </w:rPr>
   </w:style>
 </w:styles>
 </file>

</xml_diff>